<commit_message>
Added gmail access and conversation detection
</commit_message>
<xml_diff>
--- a/docs/PRD.docx
+++ b/docs/PRD.docx
@@ -434,7 +434,20 @@
           <w:color w:val="555555"/>
           <w:sz w:val="22"/>
         </w:rPr>
-        <w:t xml:space="preserve">    5.8 Communication Hub</w:t>
+        <w:t xml:space="preserve">    5.8 Email Integration &amp; Conversations</w:t>
+      </w:r>
+    </w:p>
+    <w:p>
+      <w:pPr>
+        <w:spacing w:after="60"/>
+        <w:ind w:left="720"/>
+      </w:pPr>
+      <w:r>
+        <w:rPr>
+          <w:color w:val="555555"/>
+          <w:sz w:val="22"/>
+        </w:rPr>
+        <w:t xml:space="preserve">    5.9 Calendar &amp; Other Communication</w:t>
       </w:r>
     </w:p>
     <w:p>
@@ -1731,6 +1744,150 @@
           </w:p>
         </w:tc>
       </w:tr>
+      <w:tr>
+        <w:tc>
+          <w:tcPr>
+            <w:tcW w:type="dxa" w:w="3120"/>
+          </w:tcPr>
+          <w:p>
+            <w:r/>
+            <w:r>
+              <w:rPr>
+                <w:rFonts w:ascii="Calibri" w:hAnsi="Calibri"/>
+                <w:sz w:val="20"/>
+              </w:rPr>
+              <w:t>Email (Gmail)</w:t>
+            </w:r>
+          </w:p>
+        </w:tc>
+        <w:tc>
+          <w:tcPr>
+            <w:tcW w:type="dxa" w:w="3120"/>
+          </w:tcPr>
+          <w:p>
+            <w:r/>
+            <w:r>
+              <w:rPr>
+                <w:rFonts w:ascii="Calibri" w:hAnsi="Calibri"/>
+                <w:sz w:val="20"/>
+              </w:rPr>
+              <w:t>Gmail API (direct)</w:t>
+            </w:r>
+          </w:p>
+        </w:tc>
+        <w:tc>
+          <w:tcPr>
+            <w:tcW w:type="dxa" w:w="3120"/>
+          </w:tcPr>
+          <w:p>
+            <w:r/>
+            <w:r>
+              <w:rPr>
+                <w:rFonts w:ascii="Calibri" w:hAnsi="Calibri"/>
+                <w:sz w:val="20"/>
+              </w:rPr>
+              <w:t>Free API access, native threading, webhook push for new mail</w:t>
+            </w:r>
+          </w:p>
+        </w:tc>
+      </w:tr>
+      <w:tr>
+        <w:tc>
+          <w:tcPr>
+            <w:tcW w:type="dxa" w:w="3120"/>
+            <w:shd w:fill="F2F4F7"/>
+          </w:tcPr>
+          <w:p>
+            <w:r/>
+            <w:r>
+              <w:rPr>
+                <w:rFonts w:ascii="Calibri" w:hAnsi="Calibri"/>
+                <w:sz w:val="20"/>
+              </w:rPr>
+              <w:t>Email (Microsoft)</w:t>
+            </w:r>
+          </w:p>
+        </w:tc>
+        <w:tc>
+          <w:tcPr>
+            <w:tcW w:type="dxa" w:w="3120"/>
+            <w:shd w:fill="F2F4F7"/>
+          </w:tcPr>
+          <w:p>
+            <w:r/>
+            <w:r>
+              <w:rPr>
+                <w:rFonts w:ascii="Calibri" w:hAnsi="Calibri"/>
+                <w:sz w:val="20"/>
+              </w:rPr>
+              <w:t>Microsoft Graph API</w:t>
+            </w:r>
+          </w:p>
+        </w:tc>
+        <w:tc>
+          <w:tcPr>
+            <w:tcW w:type="dxa" w:w="3120"/>
+            <w:shd w:fill="F2F4F7"/>
+          </w:tcPr>
+          <w:p>
+            <w:r/>
+            <w:r>
+              <w:rPr>
+                <w:rFonts w:ascii="Calibri" w:hAnsi="Calibri"/>
+                <w:sz w:val="20"/>
+              </w:rPr>
+              <w:t>Free API access, native conversationId, webhook subscriptions</w:t>
+            </w:r>
+          </w:p>
+        </w:tc>
+      </w:tr>
+      <w:tr>
+        <w:tc>
+          <w:tcPr>
+            <w:tcW w:type="dxa" w:w="3120"/>
+          </w:tcPr>
+          <w:p>
+            <w:r/>
+            <w:r>
+              <w:rPr>
+                <w:rFonts w:ascii="Calibri" w:hAnsi="Calibri"/>
+                <w:sz w:val="20"/>
+              </w:rPr>
+              <w:t>Email (Other)</w:t>
+            </w:r>
+          </w:p>
+        </w:tc>
+        <w:tc>
+          <w:tcPr>
+            <w:tcW w:type="dxa" w:w="3120"/>
+          </w:tcPr>
+          <w:p>
+            <w:r/>
+            <w:r>
+              <w:rPr>
+                <w:rFonts w:ascii="Calibri" w:hAnsi="Calibri"/>
+                <w:sz w:val="20"/>
+              </w:rPr>
+              <w:t>IMAP/SMTP</w:t>
+            </w:r>
+          </w:p>
+        </w:tc>
+        <w:tc>
+          <w:tcPr>
+            <w:tcW w:type="dxa" w:w="3120"/>
+          </w:tcPr>
+          <w:p>
+            <w:r/>
+            <w:r>
+              <w:rPr>
+                <w:rFonts w:ascii="Calibri" w:hAnsi="Calibri"/>
+                <w:sz w:val="20"/>
+              </w:rPr>
+              <w:t>Fallback for non-Gmail/Outlook providers</w:t>
+            </w:r>
+          </w:p>
+        </w:tc>
+      </w:tr>
     </w:tbl>
     <w:p/>
     <w:p>
@@ -4058,12 +4215,12 @@
         <w:pStyle w:val="Heading2"/>
       </w:pPr>
       <w:r>
-        <w:t>5.8 Communication Hub</w:t>
-      </w:r>
-    </w:p>
-    <w:p>
-      <w:r>
-        <w:t>Centralized interaction tracking.</w:t>
+        <w:t>5.8 Email Integration &amp; Conversations</w:t>
+      </w:r>
+    </w:p>
+    <w:p>
+      <w:r>
+        <w:t>The email system syncs inbound and outbound emails from connected accounts, automatically associates them with contacts, and organizes them into threaded Conversations.</w:t>
       </w:r>
     </w:p>
     <w:p>
@@ -4071,7 +4228,12 @@
         <w:pStyle w:val="Heading3"/>
       </w:pPr>
       <w:r>
-        <w:t>Integrations</w:t>
+        <w:t>Integration Approach (Hybrid)</w:t>
+      </w:r>
+    </w:p>
+    <w:p>
+      <w:r>
+        <w:t>The system uses a cost-optimized hybrid approach — no per-mailbox fees from third-party aggregators like Nylas:</w:t>
       </w:r>
     </w:p>
     <w:p>
@@ -4080,7 +4242,13 @@
         <w:ind w:left="720"/>
       </w:pPr>
       <w:r>
-        <w:t>Email (Gmail, Outlook via OAuth — bi-directional sync)</w:t>
+        <w:rPr>
+          <w:b/>
+        </w:rPr>
+        <w:t>Gmail —</w:t>
+      </w:r>
+      <w:r>
+        <w:t xml:space="preserve"> Direct Gmail API integration via OAuth 2.0. Uses Gmail's native threadId for conversation threading. Push notifications via Google Pub/Sub for real-time new mail detection.</w:t>
       </w:r>
     </w:p>
     <w:p>
@@ -4089,7 +4257,13 @@
         <w:ind w:left="720"/>
       </w:pPr>
       <w:r>
-        <w:t>Calendar (Google Calendar, Outlook Calendar)</w:t>
+        <w:rPr>
+          <w:b/>
+        </w:rPr>
+        <w:t>Microsoft Outlook/Exchange —</w:t>
+      </w:r>
+      <w:r>
+        <w:t xml:space="preserve"> Direct Microsoft Graph API via OAuth 2.0. Uses native conversationId for threading. Webhook subscriptions for new mail notifications.</w:t>
       </w:r>
     </w:p>
     <w:p>
@@ -4098,7 +4272,26 @@
         <w:ind w:left="720"/>
       </w:pPr>
       <w:r>
-        <w:t>Phone/SMS logging (manual + integration with VoIP providers)</w:t>
+        <w:rPr>
+          <w:b/>
+        </w:rPr>
+        <w:t>Other providers —</w:t>
+      </w:r>
+      <w:r>
+        <w:t xml:space="preserve"> IMAP/SMTP fallback for Yahoo, corporate Exchange, self-hosted mail, etc. Threading reconstructed from References and In-Reply-To headers. IMAP IDLE or polling for new mail detection.</w:t>
+      </w:r>
+    </w:p>
+    <w:p>
+      <w:r>
+        <w:t>Each provider adapter normalizes email data to a common internal schema, so the rest of the system is provider-agnostic.</w:t>
+      </w:r>
+    </w:p>
+    <w:p>
+      <w:pPr>
+        <w:pStyle w:val="Heading3"/>
+      </w:pPr>
+      <w:r>
+        <w:t>Sync Behavior</w:t>
       </w:r>
     </w:p>
     <w:p>
@@ -4107,15 +4300,13 @@
         <w:ind w:left="720"/>
       </w:pPr>
       <w:r>
-        <w:t>Video conferencing (Zoom, Teams — meeting metadata)</w:t>
-      </w:r>
-    </w:p>
-    <w:p>
-      <w:pPr>
-        <w:pStyle w:val="Heading3"/>
-      </w:pPr>
-      <w:r>
-        <w:t>Capabilities</w:t>
+        <w:rPr>
+          <w:b/>
+        </w:rPr>
+        <w:t>Direction —</w:t>
+      </w:r>
+      <w:r>
+        <w:t xml:space="preserve"> Bi-directional — both inbound and outbound emails are synced.</w:t>
       </w:r>
     </w:p>
     <w:p>
@@ -4124,7 +4315,13 @@
         <w:ind w:left="720"/>
       </w:pPr>
       <w:r>
-        <w:t>Unified inbox showing contact-relevant communications</w:t>
+        <w:rPr>
+          <w:b/>
+        </w:rPr>
+        <w:t>Initial sync —</w:t>
+      </w:r>
+      <w:r>
+        <w:t xml:space="preserve"> On account connection, performs a historical backfill (configurable depth, default: 90 days).</w:t>
       </w:r>
     </w:p>
     <w:p>
@@ -4133,7 +4330,13 @@
         <w:ind w:left="720"/>
       </w:pPr>
       <w:r>
-        <w:t>Auto-association of emails/meetings to contacts and deals</w:t>
+        <w:rPr>
+          <w:b/>
+        </w:rPr>
+        <w:t>Ongoing sync —</w:t>
+      </w:r>
+      <w:r>
+        <w:t xml:space="preserve"> Real-time via provider webhooks/push (Gmail, Outlook) or polling (IMAP, configurable interval).</w:t>
       </w:r>
     </w:p>
     <w:p>
@@ -4142,7 +4345,13 @@
         <w:ind w:left="720"/>
       </w:pPr>
       <w:r>
-        <w:t>Email open/click tracking (opt-in)</w:t>
+        <w:rPr>
+          <w:b/>
+        </w:rPr>
+        <w:t>Storage —</w:t>
+      </w:r>
+      <w:r>
+        <w:t xml:space="preserve"> Full email body (text and HTML) stored in PostgreSQL for search, AI summarization, and sentiment analysis.</w:t>
       </w:r>
     </w:p>
     <w:p>
@@ -4151,7 +4360,26 @@
         <w:ind w:left="720"/>
       </w:pPr>
       <w:r>
-        <w:t>Communication templates with merge fields</w:t>
+        <w:rPr>
+          <w:b/>
+        </w:rPr>
+        <w:t>Attachments —</w:t>
+      </w:r>
+      <w:r>
+        <w:t xml:space="preserve"> Metadata stored; attachment files stored in object storage (S3/MinIO) on demand.</w:t>
+      </w:r>
+    </w:p>
+    <w:p>
+      <w:pPr>
+        <w:pStyle w:val="Heading3"/>
+      </w:pPr>
+      <w:r>
+        <w:t>Conversations Model</w:t>
+      </w:r>
+    </w:p>
+    <w:p>
+      <w:r>
+        <w:t>A Conversation represents a threaded email exchange, mapped from provider-native threading:</w:t>
       </w:r>
     </w:p>
     <w:p>
@@ -4160,23 +4388,13 @@
         <w:ind w:left="720"/>
       </w:pPr>
       <w:r>
-        <w:t>Scheduled send and follow-up reminders</w:t>
-      </w:r>
-    </w:p>
-    <w:p>
-      <w:pPr>
-        <w:pStyle w:val="Heading1"/>
-      </w:pPr>
-      <w:r>
-        <w:t>6. API Design</w:t>
-      </w:r>
-    </w:p>
-    <w:p>
-      <w:pPr>
-        <w:pStyle w:val="Heading2"/>
-      </w:pPr>
-      <w:r>
-        <w:t>6.1 API Principles</w:t>
+        <w:rPr>
+          <w:b/>
+        </w:rPr>
+        <w:t>Thread grouping —</w:t>
+      </w:r>
+      <w:r>
+        <w:t xml:space="preserve"> Emails are grouped using provider thread IDs (Gmail threadId, Outlook conversationId) or header-based threading for IMAP (Message-ID, References, In-Reply-To).</w:t>
       </w:r>
     </w:p>
     <w:p>
@@ -4185,7 +4403,48 @@
         <w:ind w:left="720"/>
       </w:pPr>
       <w:r>
-        <w:t>RESTful with resource-oriented URLs</w:t>
+        <w:rPr>
+          <w:b/>
+        </w:rPr>
+        <w:t>Contact association —</w:t>
+      </w:r>
+      <w:r>
+        <w:t xml:space="preserve"> All participants (from, to, cc) are matched against known contacts via the entity resolution pipeline. Unknown participants can be auto-created as contacts or queued for review.</w:t>
+      </w:r>
+    </w:p>
+    <w:p>
+      <w:r>
+        <w:rPr>
+          <w:b/>
+        </w:rPr>
+        <w:t>Conversation status:</w:t>
+      </w:r>
+    </w:p>
+    <w:p>
+      <w:pPr>
+        <w:pStyle w:val="ListBullet"/>
+        <w:ind w:left="1440"/>
+      </w:pPr>
+      <w:r>
+        <w:t>Active — A reply was sent or received within the activity window (configurable, default: 7 days).</w:t>
+      </w:r>
+    </w:p>
+    <w:p>
+      <w:pPr>
+        <w:pStyle w:val="ListBullet"/>
+        <w:ind w:left="1440"/>
+      </w:pPr>
+      <w:r>
+        <w:t>Stale — No activity within the activity window but not explicitly closed.</w:t>
+      </w:r>
+    </w:p>
+    <w:p>
+      <w:pPr>
+        <w:pStyle w:val="ListBullet"/>
+        <w:ind w:left="1440"/>
+      </w:pPr>
+      <w:r>
+        <w:t>Closed — Manually marked as closed by a user, or auto-closed after a configurable inactivity period.</w:t>
       </w:r>
     </w:p>
     <w:p>
@@ -4194,7 +4453,13 @@
         <w:ind w:left="720"/>
       </w:pPr>
       <w:r>
-        <w:t>JSON:API specification for response formatting</w:t>
+        <w:rPr>
+          <w:b/>
+        </w:rPr>
+        <w:t>Conversation view —</w:t>
+      </w:r>
+      <w:r>
+        <w:t xml:space="preserve"> Chronological thread display with sender/recipient context, linked contact profiles, and AI-generated thread summary.</w:t>
       </w:r>
     </w:p>
     <w:p>
@@ -4203,7 +4468,21 @@
         <w:ind w:left="720"/>
       </w:pPr>
       <w:r>
-        <w:t>OpenAPI 3.1 specification auto-generated from FastAPI</w:t>
+        <w:rPr>
+          <w:b/>
+        </w:rPr>
+        <w:t>Deal linking —</w:t>
+      </w:r>
+      <w:r>
+        <w:t xml:space="preserve"> Conversations can be associated with deals, providing email context on the deal timeline.</w:t>
+      </w:r>
+    </w:p>
+    <w:p>
+      <w:pPr>
+        <w:pStyle w:val="Heading3"/>
+      </w:pPr>
+      <w:r>
+        <w:t>Capabilities</w:t>
       </w:r>
     </w:p>
     <w:p>
@@ -4212,7 +4491,7 @@
         <w:ind w:left="720"/>
       </w:pPr>
       <w:r>
-        <w:t>Versioned via URL path (/api/v1/)</w:t>
+        <w:t>Unified inbox showing all synced email across connected accounts</w:t>
       </w:r>
     </w:p>
     <w:p>
@@ -4221,7 +4500,7 @@
         <w:ind w:left="720"/>
       </w:pPr>
       <w:r>
-        <w:t>Cursor-based pagination for list endpoints</w:t>
+        <w:t>Conversation list with filtering by status (active/stale/closed), contact, company, or deal</w:t>
       </w:r>
     </w:p>
     <w:p>
@@ -4230,6 +4509,190 @@
         <w:ind w:left="720"/>
       </w:pPr>
       <w:r>
+        <w:t>Auto-association of emails to contacts via participant email matching</w:t>
+      </w:r>
+    </w:p>
+    <w:p>
+      <w:pPr>
+        <w:pStyle w:val="ListBullet"/>
+        <w:ind w:left="720"/>
+      </w:pPr>
+      <w:r>
+        <w:t>Full-text search across email bodies and subjects (indexed in Meilisearch)</w:t>
+      </w:r>
+    </w:p>
+    <w:p>
+      <w:pPr>
+        <w:pStyle w:val="ListBullet"/>
+        <w:ind w:left="720"/>
+      </w:pPr>
+      <w:r>
+        <w:t>AI thread summarization — one-line summary of the conversation state</w:t>
+      </w:r>
+    </w:p>
+    <w:p>
+      <w:pPr>
+        <w:pStyle w:val="ListBullet"/>
+        <w:ind w:left="720"/>
+      </w:pPr>
+      <w:r>
+        <w:t>Sentiment tracking per conversation over time</w:t>
+      </w:r>
+    </w:p>
+    <w:p>
+      <w:pPr>
+        <w:pStyle w:val="ListBullet"/>
+        <w:ind w:left="720"/>
+      </w:pPr>
+      <w:r>
+        <w:t>Communication templates with merge fields</w:t>
+      </w:r>
+    </w:p>
+    <w:p>
+      <w:pPr>
+        <w:pStyle w:val="ListBullet"/>
+        <w:ind w:left="720"/>
+      </w:pPr>
+      <w:r>
+        <w:t>Scheduled send and follow-up reminders</w:t>
+      </w:r>
+    </w:p>
+    <w:p>
+      <w:pPr>
+        <w:pStyle w:val="Heading2"/>
+      </w:pPr>
+      <w:r>
+        <w:t>5.9 Calendar &amp; Other Communication</w:t>
+      </w:r>
+    </w:p>
+    <w:p>
+      <w:pPr>
+        <w:pStyle w:val="Heading3"/>
+      </w:pPr>
+      <w:r>
+        <w:t>Calendar Integration</w:t>
+      </w:r>
+    </w:p>
+    <w:p>
+      <w:pPr>
+        <w:pStyle w:val="ListBullet"/>
+        <w:ind w:left="720"/>
+      </w:pPr>
+      <w:r>
+        <w:t>Google Calendar and Outlook Calendar via OAuth 2.0</w:t>
+      </w:r>
+    </w:p>
+    <w:p>
+      <w:pPr>
+        <w:pStyle w:val="ListBullet"/>
+        <w:ind w:left="720"/>
+      </w:pPr>
+      <w:r>
+        <w:t>Meeting sync with contact association</w:t>
+      </w:r>
+    </w:p>
+    <w:p>
+      <w:pPr>
+        <w:pStyle w:val="ListBullet"/>
+        <w:ind w:left="720"/>
+      </w:pPr>
+      <w:r>
+        <w:t>Meeting prep brief triggers (auto-generate before scheduled meetings with known contacts)</w:t>
+      </w:r>
+    </w:p>
+    <w:p>
+      <w:pPr>
+        <w:pStyle w:val="Heading3"/>
+      </w:pPr>
+      <w:r>
+        <w:t>Other Channels</w:t>
+      </w:r>
+    </w:p>
+    <w:p>
+      <w:pPr>
+        <w:pStyle w:val="ListBullet"/>
+        <w:ind w:left="720"/>
+      </w:pPr>
+      <w:r>
+        <w:t>Phone/SMS logging (manual + integration with VoIP providers)</w:t>
+      </w:r>
+    </w:p>
+    <w:p>
+      <w:pPr>
+        <w:pStyle w:val="ListBullet"/>
+        <w:ind w:left="720"/>
+      </w:pPr>
+      <w:r>
+        <w:t>Video conferencing (Zoom, Teams — meeting metadata, post-MVP)</w:t>
+      </w:r>
+    </w:p>
+    <w:p>
+      <w:pPr>
+        <w:pStyle w:val="Heading1"/>
+      </w:pPr>
+      <w:r>
+        <w:t>6. API Design</w:t>
+      </w:r>
+    </w:p>
+    <w:p>
+      <w:pPr>
+        <w:pStyle w:val="Heading2"/>
+      </w:pPr>
+      <w:r>
+        <w:t>6.1 API Principles</w:t>
+      </w:r>
+    </w:p>
+    <w:p>
+      <w:pPr>
+        <w:pStyle w:val="ListBullet"/>
+        <w:ind w:left="720"/>
+      </w:pPr>
+      <w:r>
+        <w:t>RESTful with resource-oriented URLs</w:t>
+      </w:r>
+    </w:p>
+    <w:p>
+      <w:pPr>
+        <w:pStyle w:val="ListBullet"/>
+        <w:ind w:left="720"/>
+      </w:pPr>
+      <w:r>
+        <w:t>JSON:API specification for response formatting</w:t>
+      </w:r>
+    </w:p>
+    <w:p>
+      <w:pPr>
+        <w:pStyle w:val="ListBullet"/>
+        <w:ind w:left="720"/>
+      </w:pPr>
+      <w:r>
+        <w:t>OpenAPI 3.1 specification auto-generated from FastAPI</w:t>
+      </w:r>
+    </w:p>
+    <w:p>
+      <w:pPr>
+        <w:pStyle w:val="ListBullet"/>
+        <w:ind w:left="720"/>
+      </w:pPr>
+      <w:r>
+        <w:t>Versioned via URL path (/api/v1/)</w:t>
+      </w:r>
+    </w:p>
+    <w:p>
+      <w:pPr>
+        <w:pStyle w:val="ListBullet"/>
+        <w:ind w:left="720"/>
+      </w:pPr>
+      <w:r>
+        <w:t>Cursor-based pagination for list endpoints</w:t>
+      </w:r>
+    </w:p>
+    <w:p>
+      <w:pPr>
+        <w:pStyle w:val="ListBullet"/>
+        <w:ind w:left="720"/>
+      </w:pPr>
+      <w:r>
         <w:t>Consistent error response format (RFC 7807 Problem Details)</w:t>
       </w:r>
     </w:p>
@@ -4683,6 +5146,159 @@
       </w:pPr>
       <w:r>
         <w:t>POST   /api/v1/intel/capture           # Browser extension endpoint</w:t>
+      </w:r>
+    </w:p>
+    <w:p>
+      <w:pPr>
+        <w:pStyle w:val="CodeBlock"/>
+        <w:shd w:fill="F2F4F7"/>
+      </w:pPr>
+    </w:p>
+    <w:p>
+      <w:pPr>
+        <w:pStyle w:val="CodeBlock"/>
+        <w:shd w:fill="F2F4F7"/>
+      </w:pPr>
+      <w:r>
+        <w:t># Email Accounts</w:t>
+      </w:r>
+    </w:p>
+    <w:p>
+      <w:pPr>
+        <w:pStyle w:val="CodeBlock"/>
+        <w:shd w:fill="F2F4F7"/>
+      </w:pPr>
+      <w:r>
+        <w:t>GET    /api/v1/email/accounts</w:t>
+      </w:r>
+    </w:p>
+    <w:p>
+      <w:pPr>
+        <w:pStyle w:val="CodeBlock"/>
+        <w:shd w:fill="F2F4F7"/>
+      </w:pPr>
+      <w:r>
+        <w:t>POST   /api/v1/email/accounts              # Connect new email account</w:t>
+      </w:r>
+    </w:p>
+    <w:p>
+      <w:pPr>
+        <w:pStyle w:val="CodeBlock"/>
+        <w:shd w:fill="F2F4F7"/>
+      </w:pPr>
+      <w:r>
+        <w:t>DELETE /api/v1/email/accounts/{id}</w:t>
+      </w:r>
+    </w:p>
+    <w:p>
+      <w:pPr>
+        <w:pStyle w:val="CodeBlock"/>
+        <w:shd w:fill="F2F4F7"/>
+      </w:pPr>
+      <w:r>
+        <w:t>GET    /api/v1/email/accounts/{id}/status   # Sync status</w:t>
+      </w:r>
+    </w:p>
+    <w:p>
+      <w:pPr>
+        <w:pStyle w:val="CodeBlock"/>
+        <w:shd w:fill="F2F4F7"/>
+      </w:pPr>
+    </w:p>
+    <w:p>
+      <w:pPr>
+        <w:pStyle w:val="CodeBlock"/>
+        <w:shd w:fill="F2F4F7"/>
+      </w:pPr>
+      <w:r>
+        <w:t># Conversations</w:t>
+      </w:r>
+    </w:p>
+    <w:p>
+      <w:pPr>
+        <w:pStyle w:val="CodeBlock"/>
+        <w:shd w:fill="F2F4F7"/>
+      </w:pPr>
+      <w:r>
+        <w:t>GET    /api/v1/conversations                # List (filter: status, contact, company, deal)</w:t>
+      </w:r>
+    </w:p>
+    <w:p>
+      <w:pPr>
+        <w:pStyle w:val="CodeBlock"/>
+        <w:shd w:fill="F2F4F7"/>
+      </w:pPr>
+      <w:r>
+        <w:t>GET    /api/v1/conversations/{id}</w:t>
+      </w:r>
+    </w:p>
+    <w:p>
+      <w:pPr>
+        <w:pStyle w:val="CodeBlock"/>
+        <w:shd w:fill="F2F4F7"/>
+      </w:pPr>
+      <w:r>
+        <w:t>PATCH  /api/v1/conversations/{id}           # Update status, link to deal</w:t>
+      </w:r>
+    </w:p>
+    <w:p>
+      <w:pPr>
+        <w:pStyle w:val="CodeBlock"/>
+        <w:shd w:fill="F2F4F7"/>
+      </w:pPr>
+      <w:r>
+        <w:t>GET    /api/v1/conversations/{id}/emails    # Full thread</w:t>
+      </w:r>
+    </w:p>
+    <w:p>
+      <w:pPr>
+        <w:pStyle w:val="CodeBlock"/>
+        <w:shd w:fill="F2F4F7"/>
+      </w:pPr>
+      <w:r>
+        <w:t>GET    /api/v1/contacts/{id}/conversations  # Conversations for a contact</w:t>
+      </w:r>
+    </w:p>
+    <w:p>
+      <w:pPr>
+        <w:pStyle w:val="CodeBlock"/>
+        <w:shd w:fill="F2F4F7"/>
+      </w:pPr>
+    </w:p>
+    <w:p>
+      <w:pPr>
+        <w:pStyle w:val="CodeBlock"/>
+        <w:shd w:fill="F2F4F7"/>
+      </w:pPr>
+      <w:r>
+        <w:t># Emails</w:t>
+      </w:r>
+    </w:p>
+    <w:p>
+      <w:pPr>
+        <w:pStyle w:val="CodeBlock"/>
+        <w:shd w:fill="F2F4F7"/>
+      </w:pPr>
+      <w:r>
+        <w:t>GET    /api/v1/emails                       # Unified inbox (all accounts)</w:t>
+      </w:r>
+    </w:p>
+    <w:p>
+      <w:pPr>
+        <w:pStyle w:val="CodeBlock"/>
+        <w:shd w:fill="F2F4F7"/>
+      </w:pPr>
+      <w:r>
+        <w:t>GET    /api/v1/emails/{id}</w:t>
+      </w:r>
+    </w:p>
+    <w:p>
+      <w:pPr>
+        <w:pStyle w:val="CodeBlock"/>
+        <w:shd w:fill="F2F4F7"/>
+      </w:pPr>
+      <w:r>
+        <w:t>GET    /api/v1/emails/search?q={query}      # Full-text email search</w:t>
       </w:r>
     </w:p>
     <w:p>
@@ -5748,6 +6364,249 @@
       </w:pPr>
       <w:r>
         <w:t xml:space="preserve">             sentiment_score, occurred_at, created_at)</w:t>
+      </w:r>
+    </w:p>
+    <w:p>
+      <w:pPr>
+        <w:pStyle w:val="CodeBlock"/>
+        <w:shd w:fill="F2F4F7"/>
+      </w:pPr>
+    </w:p>
+    <w:p>
+      <w:pPr>
+        <w:pStyle w:val="CodeBlock"/>
+        <w:shd w:fill="F2F4F7"/>
+      </w:pPr>
+      <w:r>
+        <w:t>-- Email accounts</w:t>
+      </w:r>
+    </w:p>
+    <w:p>
+      <w:pPr>
+        <w:pStyle w:val="CodeBlock"/>
+        <w:shd w:fill="F2F4F7"/>
+      </w:pPr>
+      <w:r>
+        <w:t>email_accounts (id, user_id, provider, email_address,</w:t>
+      </w:r>
+    </w:p>
+    <w:p>
+      <w:pPr>
+        <w:pStyle w:val="CodeBlock"/>
+        <w:shd w:fill="F2F4F7"/>
+      </w:pPr>
+      <w:r>
+        <w:t xml:space="preserve">                auth_type, credentials_encrypted,</w:t>
+      </w:r>
+    </w:p>
+    <w:p>
+      <w:pPr>
+        <w:pStyle w:val="CodeBlock"/>
+        <w:shd w:fill="F2F4F7"/>
+      </w:pPr>
+      <w:r>
+        <w:t xml:space="preserve">                sync_cursor, sync_status, last_synced_at,</w:t>
+      </w:r>
+    </w:p>
+    <w:p>
+      <w:pPr>
+        <w:pStyle w:val="CodeBlock"/>
+        <w:shd w:fill="F2F4F7"/>
+      </w:pPr>
+      <w:r>
+        <w:t xml:space="preserve">                backfill_depth_days, created_at)</w:t>
+      </w:r>
+    </w:p>
+    <w:p>
+      <w:pPr>
+        <w:pStyle w:val="CodeBlock"/>
+        <w:shd w:fill="F2F4F7"/>
+      </w:pPr>
+    </w:p>
+    <w:p>
+      <w:pPr>
+        <w:pStyle w:val="CodeBlock"/>
+        <w:shd w:fill="F2F4F7"/>
+      </w:pPr>
+      <w:r>
+        <w:t>-- Conversations (email threads)</w:t>
+      </w:r>
+    </w:p>
+    <w:p>
+      <w:pPr>
+        <w:pStyle w:val="CodeBlock"/>
+        <w:shd w:fill="F2F4F7"/>
+      </w:pPr>
+      <w:r>
+        <w:t>conversations (id, email_account_id, provider_thread_id,</w:t>
+      </w:r>
+    </w:p>
+    <w:p>
+      <w:pPr>
+        <w:pStyle w:val="CodeBlock"/>
+        <w:shd w:fill="F2F4F7"/>
+      </w:pPr>
+      <w:r>
+        <w:t xml:space="preserve">               subject, status, last_activity_at,</w:t>
+      </w:r>
+    </w:p>
+    <w:p>
+      <w:pPr>
+        <w:pStyle w:val="CodeBlock"/>
+        <w:shd w:fill="F2F4F7"/>
+      </w:pPr>
+      <w:r>
+        <w:t xml:space="preserve">               message_count, ai_summary,</w:t>
+      </w:r>
+    </w:p>
+    <w:p>
+      <w:pPr>
+        <w:pStyle w:val="CodeBlock"/>
+        <w:shd w:fill="F2F4F7"/>
+      </w:pPr>
+      <w:r>
+        <w:t xml:space="preserve">               deal_id, created_at, updated_at)</w:t>
+      </w:r>
+    </w:p>
+    <w:p>
+      <w:pPr>
+        <w:pStyle w:val="CodeBlock"/>
+        <w:shd w:fill="F2F4F7"/>
+      </w:pPr>
+    </w:p>
+    <w:p>
+      <w:pPr>
+        <w:pStyle w:val="CodeBlock"/>
+        <w:shd w:fill="F2F4F7"/>
+      </w:pPr>
+      <w:r>
+        <w:t>conversation_contacts (conversation_id, contact_id)</w:t>
+      </w:r>
+    </w:p>
+    <w:p>
+      <w:pPr>
+        <w:pStyle w:val="CodeBlock"/>
+        <w:shd w:fill="F2F4F7"/>
+      </w:pPr>
+    </w:p>
+    <w:p>
+      <w:pPr>
+        <w:pStyle w:val="CodeBlock"/>
+        <w:shd w:fill="F2F4F7"/>
+      </w:pPr>
+      <w:r>
+        <w:t>-- Emails</w:t>
+      </w:r>
+    </w:p>
+    <w:p>
+      <w:pPr>
+        <w:pStyle w:val="CodeBlock"/>
+        <w:shd w:fill="F2F4F7"/>
+      </w:pPr>
+      <w:r>
+        <w:t>emails (id, email_account_id, conversation_id,</w:t>
+      </w:r>
+    </w:p>
+    <w:p>
+      <w:pPr>
+        <w:pStyle w:val="CodeBlock"/>
+        <w:shd w:fill="F2F4F7"/>
+      </w:pPr>
+      <w:r>
+        <w:t xml:space="preserve">        provider_message_id, direction,</w:t>
+      </w:r>
+    </w:p>
+    <w:p>
+      <w:pPr>
+        <w:pStyle w:val="CodeBlock"/>
+        <w:shd w:fill="F2F4F7"/>
+      </w:pPr>
+      <w:r>
+        <w:t xml:space="preserve">        from_address, to_addresses, cc_addresses,</w:t>
+      </w:r>
+    </w:p>
+    <w:p>
+      <w:pPr>
+        <w:pStyle w:val="CodeBlock"/>
+        <w:shd w:fill="F2F4F7"/>
+      </w:pPr>
+      <w:r>
+        <w:t xml:space="preserve">        bcc_addresses, subject, body_text, body_html,</w:t>
+      </w:r>
+    </w:p>
+    <w:p>
+      <w:pPr>
+        <w:pStyle w:val="CodeBlock"/>
+        <w:shd w:fill="F2F4F7"/>
+      </w:pPr>
+      <w:r>
+        <w:t xml:space="preserve">        sent_at, received_at, is_read,</w:t>
+      </w:r>
+    </w:p>
+    <w:p>
+      <w:pPr>
+        <w:pStyle w:val="CodeBlock"/>
+        <w:shd w:fill="F2F4F7"/>
+      </w:pPr>
+      <w:r>
+        <w:t xml:space="preserve">        has_attachments, sentiment_score,</w:t>
+      </w:r>
+    </w:p>
+    <w:p>
+      <w:pPr>
+        <w:pStyle w:val="CodeBlock"/>
+        <w:shd w:fill="F2F4F7"/>
+      </w:pPr>
+      <w:r>
+        <w:t xml:space="preserve">        created_at)</w:t>
+      </w:r>
+    </w:p>
+    <w:p>
+      <w:pPr>
+        <w:pStyle w:val="CodeBlock"/>
+        <w:shd w:fill="F2F4F7"/>
+      </w:pPr>
+    </w:p>
+    <w:p>
+      <w:pPr>
+        <w:pStyle w:val="CodeBlock"/>
+        <w:shd w:fill="F2F4F7"/>
+      </w:pPr>
+      <w:r>
+        <w:t>email_contacts (email_id, contact_id, role)</w:t>
+      </w:r>
+    </w:p>
+    <w:p>
+      <w:pPr>
+        <w:pStyle w:val="CodeBlock"/>
+        <w:shd w:fill="F2F4F7"/>
+      </w:pPr>
+      <w:r>
+        <w:t xml:space="preserve">    -- role: from, to, cc</w:t>
+      </w:r>
+    </w:p>
+    <w:p>
+      <w:pPr>
+        <w:pStyle w:val="CodeBlock"/>
+        <w:shd w:fill="F2F4F7"/>
+      </w:pPr>
+    </w:p>
+    <w:p>
+      <w:pPr>
+        <w:pStyle w:val="CodeBlock"/>
+        <w:shd w:fill="F2F4F7"/>
+      </w:pPr>
+      <w:r>
+        <w:t>email_attachments (id, email_id, filename, content_type,</w:t>
+      </w:r>
+    </w:p>
+    <w:p>
+      <w:pPr>
+        <w:pStyle w:val="CodeBlock"/>
+        <w:shd w:fill="F2F4F7"/>
+      </w:pPr>
+      <w:r>
+        <w:t xml:space="preserve">                   size_bytes, storage_key, created_at)</w:t>
       </w:r>
     </w:p>
     <w:p>
@@ -7032,7 +7891,7 @@
                 <w:rFonts w:ascii="Calibri" w:hAnsi="Calibri"/>
                 <w:sz w:val="20"/>
               </w:rPr>
-              <w:t>OAuth 2.0</w:t>
+              <w:t>Gmail API (direct, OAuth 2.0)</w:t>
             </w:r>
           </w:p>
         </w:tc>
@@ -7047,7 +7906,104 @@
                 <w:rFonts w:ascii="Calibri" w:hAnsi="Calibri"/>
                 <w:sz w:val="20"/>
               </w:rPr>
-              <w:t>Email sync, contact enrichment</w:t>
+              <w:t>Bi-directional email sync, conversation threading, contact enrichment</w:t>
+            </w:r>
+          </w:p>
+        </w:tc>
+      </w:tr>
+      <w:tr>
+        <w:tc>
+          <w:tcPr>
+            <w:tcW w:type="dxa" w:w="3120"/>
+            <w:shd w:fill="F2F4F7"/>
+          </w:tcPr>
+          <w:p>
+            <w:r/>
+            <w:r>
+              <w:rPr>
+                <w:rFonts w:ascii="Calibri" w:hAnsi="Calibri"/>
+                <w:sz w:val="20"/>
+              </w:rPr>
+              <w:t>Outlook/Exchange</w:t>
+            </w:r>
+          </w:p>
+        </w:tc>
+        <w:tc>
+          <w:tcPr>
+            <w:tcW w:type="dxa" w:w="3120"/>
+            <w:shd w:fill="F2F4F7"/>
+          </w:tcPr>
+          <w:p>
+            <w:r/>
+            <w:r>
+              <w:rPr>
+                <w:rFonts w:ascii="Calibri" w:hAnsi="Calibri"/>
+                <w:sz w:val="20"/>
+              </w:rPr>
+              <w:t>Microsoft Graph API (OAuth 2.0)</w:t>
+            </w:r>
+          </w:p>
+        </w:tc>
+        <w:tc>
+          <w:tcPr>
+            <w:tcW w:type="dxa" w:w="3120"/>
+            <w:shd w:fill="F2F4F7"/>
+          </w:tcPr>
+          <w:p>
+            <w:r/>
+            <w:r>
+              <w:rPr>
+                <w:rFonts w:ascii="Calibri" w:hAnsi="Calibri"/>
+                <w:sz w:val="20"/>
+              </w:rPr>
+              <w:t>Bi-directional email sync, conversation threading, calendar sync</w:t>
+            </w:r>
+          </w:p>
+        </w:tc>
+      </w:tr>
+      <w:tr>
+        <w:tc>
+          <w:tcPr>
+            <w:tcW w:type="dxa" w:w="3120"/>
+          </w:tcPr>
+          <w:p>
+            <w:r/>
+            <w:r>
+              <w:rPr>
+                <w:rFonts w:ascii="Calibri" w:hAnsi="Calibri"/>
+                <w:sz w:val="20"/>
+              </w:rPr>
+              <w:t>IMAP/SMTP (fallback)</w:t>
+            </w:r>
+          </w:p>
+        </w:tc>
+        <w:tc>
+          <w:tcPr>
+            <w:tcW w:type="dxa" w:w="3120"/>
+          </w:tcPr>
+          <w:p>
+            <w:r/>
+            <w:r>
+              <w:rPr>
+                <w:rFonts w:ascii="Calibri" w:hAnsi="Calibri"/>
+                <w:sz w:val="20"/>
+              </w:rPr>
+              <w:t>IMAP IDLE + OAuth/password</w:t>
+            </w:r>
+          </w:p>
+        </w:tc>
+        <w:tc>
+          <w:tcPr>
+            <w:tcW w:type="dxa" w:w="3120"/>
+          </w:tcPr>
+          <w:p>
+            <w:r/>
+            <w:r>
+              <w:rPr>
+                <w:rFonts w:ascii="Calibri" w:hAnsi="Calibri"/>
+                <w:sz w:val="20"/>
+              </w:rPr>
+              <w:t>Email sync for non-Gmail/Outlook providers</w:t>
             </w:r>
           </w:p>
         </w:tc>
@@ -7114,7 +8070,7 @@
                 <w:rFonts w:ascii="Calibri" w:hAnsi="Calibri"/>
                 <w:sz w:val="20"/>
               </w:rPr>
-              <w:t>Outlook/Exchange</w:t>
+              <w:t>Outlook Calendar</w:t>
             </w:r>
           </w:p>
         </w:tc>
@@ -7129,7 +8085,7 @@
                 <w:rFonts w:ascii="Calibri" w:hAnsi="Calibri"/>
                 <w:sz w:val="20"/>
               </w:rPr>
-              <w:t>OAuth 2.0</w:t>
+              <w:t>Microsoft Graph API</w:t>
             </w:r>
           </w:p>
         </w:tc>
@@ -7144,7 +8100,7 @@
                 <w:rFonts w:ascii="Calibri" w:hAnsi="Calibri"/>
                 <w:sz w:val="20"/>
               </w:rPr>
-              <w:t>Email and calendar sync</w:t>
+              <w:t>Meeting sync, availability</w:t>
             </w:r>
           </w:p>
         </w:tc>
@@ -7942,7 +8898,7 @@
         <w:ind w:left="720"/>
       </w:pPr>
       <w:r>
-        <w:t>Email integration (Gmail, Outlook bi-directional sync)</w:t>
+        <w:t>Email integration: Gmail API + Microsoft Graph API (direct, no Nylas)</w:t>
       </w:r>
     </w:p>
     <w:p>
@@ -7951,7 +8907,7 @@
         <w:ind w:left="720"/>
       </w:pPr>
       <w:r>
-        <w:t>Calendar integration</w:t>
+        <w:t>IMAP/SMTP fallback adapter for other email providers</w:t>
       </w:r>
     </w:p>
     <w:p>
@@ -7960,7 +8916,7 @@
         <w:ind w:left="720"/>
       </w:pPr>
       <w:r>
-        <w:t>Pipeline and deal management (Kanban, forecasting)</w:t>
+        <w:t>Bi-directional email sync with historical backfill</w:t>
       </w:r>
     </w:p>
     <w:p>
@@ -7969,7 +8925,7 @@
         <w:ind w:left="720"/>
       </w:pPr>
       <w:r>
-        <w:t>Deal-specific relationship roles (Decision Maker, Influencer, Champion)</w:t>
+        <w:t>Conversations model with auto-threading and status tracking (active/stale/closed)</w:t>
       </w:r>
     </w:p>
     <w:p>
@@ -7978,7 +8934,7 @@
         <w:ind w:left="720"/>
       </w:pPr>
       <w:r>
-        <w:t>Communication templates</w:t>
+        <w:t>Auto-association of emails to contacts via entity resolution</w:t>
       </w:r>
     </w:p>
     <w:p>
@@ -7987,7 +8943,61 @@
         <w:ind w:left="720"/>
       </w:pPr>
       <w:r>
-        <w:t>Email tracking (opens, clicks)</w:t>
+        <w:t>Full-text email search (Meilisearch)</w:t>
+      </w:r>
+    </w:p>
+    <w:p>
+      <w:pPr>
+        <w:pStyle w:val="ListBullet"/>
+        <w:ind w:left="720"/>
+      </w:pPr>
+      <w:r>
+        <w:t>AI conversation summarization and sentiment tracking</w:t>
+      </w:r>
+    </w:p>
+    <w:p>
+      <w:pPr>
+        <w:pStyle w:val="ListBullet"/>
+        <w:ind w:left="720"/>
+      </w:pPr>
+      <w:r>
+        <w:t>Calendar integration (Google Calendar, Outlook)</w:t>
+      </w:r>
+    </w:p>
+    <w:p>
+      <w:pPr>
+        <w:pStyle w:val="ListBullet"/>
+        <w:ind w:left="720"/>
+      </w:pPr>
+      <w:r>
+        <w:t>Pipeline and deal management (Kanban, forecasting)</w:t>
+      </w:r>
+    </w:p>
+    <w:p>
+      <w:pPr>
+        <w:pStyle w:val="ListBullet"/>
+        <w:ind w:left="720"/>
+      </w:pPr>
+      <w:r>
+        <w:t>Deal-specific relationship roles (Decision Maker, Influencer, Champion)</w:t>
+      </w:r>
+    </w:p>
+    <w:p>
+      <w:pPr>
+        <w:pStyle w:val="ListBullet"/>
+        <w:ind w:left="720"/>
+      </w:pPr>
+      <w:r>
+        <w:t>Conversation-to-deal linking</w:t>
+      </w:r>
+    </w:p>
+    <w:p>
+      <w:pPr>
+        <w:pStyle w:val="ListBullet"/>
+        <w:ind w:left="720"/>
+      </w:pPr>
+      <w:r>
+        <w:t>Communication templates with merge fields</w:t>
       </w:r>
     </w:p>
     <w:p>
@@ -8483,6 +9493,28 @@
       </w:r>
       <w:r>
         <w:t>Full file storage support vs. external link references in MVP. Storage costs and offline sync complexity implications.</w:t>
+      </w:r>
+    </w:p>
+    <w:p>
+      <w:r>
+        <w:rPr>
+          <w:b/>
+        </w:rPr>
+        <w:t xml:space="preserve">9. Email backfill depth — </w:t>
+      </w:r>
+      <w:r>
+        <w:t>Default 90-day historical sync on account connection. Should this be configurable per tenant? Storage implications for teams with high email volume.</w:t>
+      </w:r>
+    </w:p>
+    <w:p>
+      <w:r>
+        <w:rPr>
+          <w:b/>
+        </w:rPr>
+        <w:t xml:space="preserve">10. Email body storage retention — </w:t>
+      </w:r>
+      <w:r>
+        <w:t>How long to retain full email bodies vs. compacting to metadata + summary? Balances AI/search utility against storage cost.</w:t>
       </w:r>
     </w:p>
     <w:p>
@@ -8966,6 +9998,72 @@
                 <w:sz w:val="20"/>
               </w:rPr>
               <w:t>Multi-tenancy model where each tenant gets a dedicated database schema</w:t>
+            </w:r>
+          </w:p>
+        </w:tc>
+      </w:tr>
+      <w:tr>
+        <w:tc>
+          <w:tcPr>
+            <w:tcW w:type="dxa" w:w="4680"/>
+            <w:shd w:fill="F2F4F7"/>
+          </w:tcPr>
+          <w:p>
+            <w:r/>
+            <w:r>
+              <w:rPr>
+                <w:rFonts w:ascii="Calibri" w:hAnsi="Calibri"/>
+                <w:sz w:val="20"/>
+              </w:rPr>
+              <w:t>Conversation</w:t>
+            </w:r>
+          </w:p>
+        </w:tc>
+        <w:tc>
+          <w:tcPr>
+            <w:tcW w:type="dxa" w:w="4680"/>
+            <w:shd w:fill="F2F4F7"/>
+          </w:tcPr>
+          <w:p>
+            <w:r/>
+            <w:r>
+              <w:rPr>
+                <w:rFonts w:ascii="Calibri" w:hAnsi="Calibri"/>
+                <w:sz w:val="20"/>
+              </w:rPr>
+              <w:t>A threaded email exchange grouped by provider thread ID or message headers</w:t>
+            </w:r>
+          </w:p>
+        </w:tc>
+      </w:tr>
+      <w:tr>
+        <w:tc>
+          <w:tcPr>
+            <w:tcW w:type="dxa" w:w="4680"/>
+          </w:tcPr>
+          <w:p>
+            <w:r/>
+            <w:r>
+              <w:rPr>
+                <w:rFonts w:ascii="Calibri" w:hAnsi="Calibri"/>
+                <w:sz w:val="20"/>
+              </w:rPr>
+              <w:t>Hybrid email integration</w:t>
+            </w:r>
+          </w:p>
+        </w:tc>
+        <w:tc>
+          <w:tcPr>
+            <w:tcW w:type="dxa" w:w="4680"/>
+          </w:tcPr>
+          <w:p>
+            <w:r/>
+            <w:r>
+              <w:rPr>
+                <w:rFonts w:ascii="Calibri" w:hAnsi="Calibri"/>
+                <w:sz w:val="20"/>
+              </w:rPr>
+              <w:t>Using direct provider APIs (Gmail, Microsoft Graph) with IMAP fallback for other providers</w:t>
             </w:r>
           </w:p>
         </w:tc>

</xml_diff>